<commit_message>
Ajout des lignes de code pour la documentation, et de la v finale du rapport de projet
</commit_message>
<xml_diff>
--- a/Rapport-De-Projet_TOUZAIN_VACHER.docx
+++ b/Rapport-De-Projet_TOUZAIN_VACHER.docx
@@ -52,16 +52,55 @@
         <w:spacing w:after="402" w:line="259" w:lineRule="auto"/>
         <w:ind w:left="80" w:firstLine="0"/>
         <w:jc w:val="center"/>
-      </w:pPr>
-      <w:r>
         <w:rPr>
           <w:rFonts w:ascii="Calibri" w:eastAsia="Calibri" w:hAnsi="Calibri" w:cs="Calibri"/>
           <w:b/>
           <w:color w:val="2E5496"/>
           <w:sz w:val="32"/>
         </w:rPr>
+      </w:pPr>
+      <w:r>
+        <w:rPr>
+          <w:rFonts w:ascii="Calibri" w:eastAsia="Calibri" w:hAnsi="Calibri" w:cs="Calibri"/>
+          <w:b/>
+          <w:color w:val="2E5496"/>
+          <w:sz w:val="32"/>
+        </w:rPr>
         <w:t xml:space="preserve"> </w:t>
       </w:r>
+    </w:p>
+    <w:p>
+      <w:pPr>
+        <w:spacing w:after="402" w:line="259" w:lineRule="auto"/>
+        <w:ind w:left="80" w:firstLine="0"/>
+        <w:jc w:val="center"/>
+        <w:rPr>
+          <w:rFonts w:ascii="Calibri" w:eastAsia="Calibri" w:hAnsi="Calibri" w:cs="Calibri"/>
+          <w:b/>
+          <w:color w:val="2E5496"/>
+          <w:sz w:val="32"/>
+        </w:rPr>
+      </w:pPr>
+    </w:p>
+    <w:p>
+      <w:pPr>
+        <w:spacing w:after="402" w:line="259" w:lineRule="auto"/>
+        <w:ind w:left="80" w:firstLine="0"/>
+        <w:jc w:val="center"/>
+        <w:rPr>
+          <w:rFonts w:ascii="Calibri" w:eastAsia="Calibri" w:hAnsi="Calibri" w:cs="Calibri"/>
+          <w:b/>
+          <w:color w:val="2E5496"/>
+          <w:sz w:val="32"/>
+        </w:rPr>
+      </w:pPr>
+    </w:p>
+    <w:p>
+      <w:pPr>
+        <w:spacing w:after="402" w:line="259" w:lineRule="auto"/>
+        <w:ind w:left="80" w:firstLine="0"/>
+        <w:jc w:val="center"/>
+      </w:pPr>
     </w:p>
     <w:p>
       <w:pPr>
@@ -290,120 +329,7 @@
         </w:tabs>
         <w:spacing w:line="259" w:lineRule="auto"/>
         <w:ind w:left="0" w:firstLine="0"/>
-        <w:rPr>
-          <w:rFonts w:ascii="Calibri" w:eastAsia="Calibri" w:hAnsi="Calibri" w:cs="Calibri"/>
-        </w:rPr>
-      </w:pPr>
-    </w:p>
-    <w:p>
-      <w:pPr>
-        <w:tabs>
-          <w:tab w:val="center" w:pos="4625"/>
-          <w:tab w:val="center" w:pos="7514"/>
-        </w:tabs>
-        <w:spacing w:line="259" w:lineRule="auto"/>
-        <w:ind w:left="0" w:firstLine="0"/>
-        <w:rPr>
-          <w:rFonts w:ascii="Calibri" w:eastAsia="Calibri" w:hAnsi="Calibri" w:cs="Calibri"/>
-        </w:rPr>
-      </w:pPr>
-    </w:p>
-    <w:p>
-      <w:pPr>
-        <w:tabs>
-          <w:tab w:val="center" w:pos="4625"/>
-          <w:tab w:val="center" w:pos="7514"/>
-        </w:tabs>
-        <w:spacing w:line="259" w:lineRule="auto"/>
-        <w:ind w:left="0" w:firstLine="0"/>
-        <w:rPr>
-          <w:rFonts w:ascii="Calibri" w:eastAsia="Calibri" w:hAnsi="Calibri" w:cs="Calibri"/>
-        </w:rPr>
-      </w:pPr>
-    </w:p>
-    <w:p>
-      <w:pPr>
-        <w:tabs>
-          <w:tab w:val="center" w:pos="4625"/>
-          <w:tab w:val="center" w:pos="7514"/>
-        </w:tabs>
-        <w:spacing w:line="259" w:lineRule="auto"/>
-        <w:ind w:left="0" w:firstLine="0"/>
-        <w:rPr>
-          <w:rFonts w:ascii="Calibri" w:eastAsia="Calibri" w:hAnsi="Calibri" w:cs="Calibri"/>
-        </w:rPr>
-      </w:pPr>
-    </w:p>
-    <w:p>
-      <w:pPr>
-        <w:tabs>
-          <w:tab w:val="center" w:pos="4625"/>
-          <w:tab w:val="center" w:pos="7514"/>
-        </w:tabs>
-        <w:spacing w:line="259" w:lineRule="auto"/>
-        <w:ind w:left="0" w:firstLine="0"/>
-      </w:pPr>
-      <w:r>
-        <w:rPr>
-          <w:rFonts w:ascii="Calibri" w:eastAsia="Calibri" w:hAnsi="Calibri" w:cs="Calibri"/>
-        </w:rPr>
-        <w:t xml:space="preserve"> </w:t>
-      </w:r>
-      <w:r>
-        <w:rPr>
-          <w:rFonts w:ascii="Calibri" w:eastAsia="Calibri" w:hAnsi="Calibri" w:cs="Calibri"/>
-        </w:rPr>
-        <w:tab/>
-        <w:t xml:space="preserve"> </w:t>
-      </w:r>
-    </w:p>
-    <w:p>
-      <w:pPr>
-        <w:spacing w:line="259" w:lineRule="auto"/>
-        <w:ind w:left="0" w:firstLine="0"/>
-      </w:pPr>
-      <w:r>
-        <w:rPr>
-          <w:rFonts w:ascii="Calibri" w:eastAsia="Calibri" w:hAnsi="Calibri" w:cs="Calibri"/>
-        </w:rPr>
-        <w:t xml:space="preserve"> </w:t>
-      </w:r>
-    </w:p>
-    <w:p>
-      <w:pPr>
-        <w:spacing w:line="259" w:lineRule="auto"/>
-        <w:ind w:left="0" w:firstLine="0"/>
-      </w:pPr>
-      <w:r>
-        <w:rPr>
-          <w:rFonts w:ascii="Calibri" w:eastAsia="Calibri" w:hAnsi="Calibri" w:cs="Calibri"/>
-        </w:rPr>
-        <w:t xml:space="preserve"> </w:t>
-      </w:r>
-    </w:p>
-    <w:p>
-      <w:pPr>
-        <w:spacing w:line="259" w:lineRule="auto"/>
-        <w:ind w:left="0" w:firstLine="0"/>
-      </w:pPr>
-      <w:r>
-        <w:rPr>
-          <w:rFonts w:ascii="Calibri" w:eastAsia="Calibri" w:hAnsi="Calibri" w:cs="Calibri"/>
-        </w:rPr>
-        <w:t xml:space="preserve"> </w:t>
-      </w:r>
-    </w:p>
-    <w:p>
-      <w:pPr>
-        <w:spacing w:line="259" w:lineRule="auto"/>
-        <w:ind w:left="0" w:firstLine="0"/>
-      </w:pPr>
-      <w:r>
-        <w:rPr>
-          <w:rFonts w:ascii="Calibri" w:eastAsia="Calibri" w:hAnsi="Calibri" w:cs="Calibri"/>
-        </w:rPr>
-        <w:t xml:space="preserve"> </w:t>
-      </w:r>
+      </w:pPr>
     </w:p>
     <w:p>
       <w:pPr>
@@ -602,17 +528,1873 @@
     <w:p>
       <w:pPr>
         <w:spacing w:line="259" w:lineRule="auto"/>
-        <w:ind w:left="15" w:firstLine="0"/>
+        <w:rPr>
+          <w:iCs/>
+          <w:sz w:val="28"/>
+        </w:rPr>
+      </w:pPr>
+      <w:r>
+        <w:rPr>
+          <w:iCs/>
+          <w:sz w:val="28"/>
+        </w:rPr>
+        <w:lastRenderedPageBreak/>
+        <w:t xml:space="preserve">Ce projet consistait en la création d’une application de planning poker. </w:t>
+      </w:r>
+    </w:p>
+    <w:p>
+      <w:pPr>
+        <w:spacing w:line="259" w:lineRule="auto"/>
+        <w:rPr>
+          <w:iCs/>
+          <w:sz w:val="28"/>
+        </w:rPr>
+      </w:pPr>
+      <w:r>
+        <w:rPr>
+          <w:iCs/>
+          <w:sz w:val="28"/>
+        </w:rPr>
+        <w:t>Ce type de projet ont pour but de</w:t>
+      </w:r>
+      <w:r>
+        <w:rPr>
+          <w:iCs/>
+          <w:sz w:val="28"/>
+        </w:rPr>
+        <w:t xml:space="preserve"> faciliter la planification des tâches au sein d'une équipe de développement. Cette application permet à chaque membre de l'équipe de voter sur la difficulté des tâches à réaliser,</w:t>
+      </w:r>
+      <w:r>
+        <w:rPr>
+          <w:iCs/>
+          <w:sz w:val="28"/>
+        </w:rPr>
+        <w:t xml:space="preserve"> et d’en discuter ensuite de manière ludique. C’est très apprécié et utilisé dans le monde professionnel, et est un aspect important de la gestion de projet.</w:t>
+      </w:r>
+    </w:p>
+    <w:p>
+      <w:pPr>
+        <w:spacing w:line="259" w:lineRule="auto"/>
+        <w:rPr>
+          <w:iCs/>
+          <w:sz w:val="28"/>
+        </w:rPr>
+      </w:pPr>
+    </w:p>
+    <w:p>
+      <w:pPr>
+        <w:spacing w:line="259" w:lineRule="auto"/>
+        <w:rPr>
+          <w:iCs/>
+          <w:sz w:val="28"/>
+        </w:rPr>
+      </w:pPr>
+    </w:p>
+    <w:p>
+      <w:pPr>
+        <w:spacing w:line="259" w:lineRule="auto"/>
+        <w:rPr>
+          <w:iCs/>
+          <w:sz w:val="28"/>
+        </w:rPr>
+      </w:pPr>
+      <w:r>
+        <w:rPr>
+          <w:iCs/>
+          <w:sz w:val="28"/>
+        </w:rPr>
+        <w:t xml:space="preserve">Ce rapport va vous informer sur nos </w:t>
+      </w:r>
+      <w:r>
+        <w:rPr>
+          <w:iCs/>
+          <w:sz w:val="28"/>
+        </w:rPr>
+        <w:t>choix de conception, les patterns utilisés, les décisions techniques</w:t>
+      </w:r>
+      <w:r>
+        <w:rPr>
+          <w:iCs/>
+          <w:sz w:val="28"/>
+        </w:rPr>
+        <w:t xml:space="preserve"> </w:t>
+      </w:r>
+      <w:proofErr w:type="spellStart"/>
+      <w:r>
+        <w:rPr>
+          <w:iCs/>
+          <w:sz w:val="28"/>
+        </w:rPr>
+        <w:t>etc</w:t>
+      </w:r>
+      <w:proofErr w:type="spellEnd"/>
+      <w:r>
+        <w:rPr>
+          <w:iCs/>
+          <w:sz w:val="28"/>
+        </w:rPr>
+        <w:t xml:space="preserve"> … mais aussi sur notre manière d’aborder un tel projet.</w:t>
+      </w:r>
+    </w:p>
+    <w:p>
+      <w:pPr>
+        <w:spacing w:line="259" w:lineRule="auto"/>
+        <w:ind w:left="0" w:firstLine="0"/>
+        <w:rPr>
+          <w:iCs/>
+          <w:sz w:val="28"/>
+        </w:rPr>
+      </w:pPr>
+    </w:p>
+    <w:p>
+      <w:pPr>
+        <w:spacing w:line="259" w:lineRule="auto"/>
+        <w:rPr>
+          <w:iCs/>
+          <w:sz w:val="28"/>
+        </w:rPr>
+      </w:pPr>
+    </w:p>
+    <w:p>
+      <w:pPr>
+        <w:spacing w:line="259" w:lineRule="auto"/>
+        <w:rPr>
+          <w:iCs/>
+          <w:sz w:val="28"/>
+        </w:rPr>
+      </w:pPr>
+    </w:p>
+    <w:p>
+      <w:pPr>
+        <w:spacing w:line="259" w:lineRule="auto"/>
+        <w:rPr>
+          <w:iCs/>
+          <w:sz w:val="28"/>
+        </w:rPr>
+      </w:pPr>
+    </w:p>
+    <w:p>
+      <w:pPr>
+        <w:pStyle w:val="Paragraphedeliste"/>
+        <w:numPr>
+          <w:ilvl w:val="0"/>
+          <w:numId w:val="4"/>
+        </w:numPr>
+        <w:spacing w:line="259" w:lineRule="auto"/>
+        <w:rPr>
+          <w:sz w:val="32"/>
+          <w:szCs w:val="32"/>
+        </w:rPr>
+      </w:pPr>
+      <w:r>
+        <w:rPr>
+          <w:b/>
+          <w:bCs/>
+          <w:sz w:val="32"/>
+          <w:szCs w:val="32"/>
+        </w:rPr>
+        <w:t>Patterns utilisés</w:t>
+      </w:r>
+    </w:p>
+    <w:p>
+      <w:pPr>
+        <w:pStyle w:val="Paragraphedeliste"/>
+        <w:spacing w:line="259" w:lineRule="auto"/>
+        <w:ind w:left="782" w:firstLine="0"/>
+        <w:rPr>
+          <w:sz w:val="32"/>
+          <w:szCs w:val="32"/>
+        </w:rPr>
+      </w:pPr>
+    </w:p>
+    <w:p>
+      <w:pPr>
+        <w:spacing w:line="259" w:lineRule="auto"/>
+        <w:rPr>
+          <w:b/>
+          <w:bCs/>
+          <w:sz w:val="28"/>
+          <w:szCs w:val="28"/>
+        </w:rPr>
+      </w:pPr>
+      <w:r>
+        <w:rPr>
+          <w:b/>
+          <w:bCs/>
+          <w:sz w:val="28"/>
+          <w:szCs w:val="28"/>
+        </w:rPr>
+        <w:t>Observateur (Observer) :</w:t>
+      </w:r>
+    </w:p>
+    <w:p>
+      <w:pPr>
+        <w:spacing w:line="259" w:lineRule="auto"/>
+        <w:rPr>
+          <w:sz w:val="28"/>
+          <w:szCs w:val="28"/>
+        </w:rPr>
+      </w:pPr>
+      <w:r>
+        <w:rPr>
+          <w:sz w:val="28"/>
+          <w:szCs w:val="28"/>
+        </w:rPr>
+        <w:t xml:space="preserve">Le modèle de conception Observer est utilisé dans la gestion des votes et de la progression du jeu. </w:t>
+      </w:r>
+      <w:r>
+        <w:rPr>
+          <w:sz w:val="28"/>
+          <w:szCs w:val="28"/>
+        </w:rPr>
+        <w:t>Par exemple</w:t>
+      </w:r>
+      <w:r>
+        <w:rPr>
+          <w:sz w:val="28"/>
+          <w:szCs w:val="28"/>
+        </w:rPr>
+        <w:t xml:space="preserve">, dans la fonction </w:t>
+      </w:r>
+      <w:proofErr w:type="spellStart"/>
+      <w:r>
+        <w:rPr>
+          <w:sz w:val="28"/>
+          <w:szCs w:val="28"/>
+        </w:rPr>
+        <w:t>on_card_selected</w:t>
+      </w:r>
+      <w:proofErr w:type="spellEnd"/>
+      <w:r>
+        <w:rPr>
+          <w:sz w:val="28"/>
+          <w:szCs w:val="28"/>
+        </w:rPr>
+        <w:t>, les observateurs (les différentes parties du jeu) sont notifiés lorsque chaque joueur effectue son vote. La logique de mise à jour est déclenchée lorsqu'un joueur sélectionne une carte.</w:t>
+      </w:r>
+      <w:r>
+        <w:rPr>
+          <w:sz w:val="28"/>
+          <w:szCs w:val="28"/>
+        </w:rPr>
+        <w:t xml:space="preserve"> </w:t>
+      </w:r>
+    </w:p>
+    <w:p>
+      <w:pPr>
+        <w:spacing w:line="259" w:lineRule="auto"/>
+        <w:rPr>
+          <w:sz w:val="28"/>
+          <w:szCs w:val="28"/>
+        </w:rPr>
+      </w:pPr>
+    </w:p>
+    <w:p>
+      <w:pPr>
+        <w:spacing w:line="259" w:lineRule="auto"/>
+        <w:rPr>
+          <w:sz w:val="28"/>
+          <w:szCs w:val="28"/>
+        </w:rPr>
+      </w:pPr>
+      <w:r>
+        <w:rPr>
+          <w:sz w:val="28"/>
+          <w:szCs w:val="28"/>
+        </w:rPr>
+        <w:t>Grâce à cet observateur, on va pouvoir changer le numéro de la tâche en haut de la fenêtre, mettre à jour le nom du joueur en fonction de qui doit voter etc… C’est très important pour un projet comme celui-ci.</w:t>
+      </w:r>
+      <w:r>
+        <w:rPr>
+          <w:sz w:val="28"/>
+          <w:szCs w:val="28"/>
+        </w:rPr>
+        <w:t xml:space="preserve"> </w:t>
+      </w:r>
+    </w:p>
+    <w:p>
+      <w:pPr>
+        <w:spacing w:line="259" w:lineRule="auto"/>
+        <w:ind w:left="0" w:firstLine="0"/>
+        <w:rPr>
+          <w:sz w:val="28"/>
+          <w:szCs w:val="28"/>
+        </w:rPr>
+      </w:pPr>
+    </w:p>
+    <w:p>
+      <w:pPr>
+        <w:spacing w:line="259" w:lineRule="auto"/>
+        <w:rPr>
+          <w:b/>
+          <w:bCs/>
+          <w:sz w:val="28"/>
+          <w:szCs w:val="28"/>
+        </w:rPr>
+      </w:pPr>
+      <w:r>
+        <w:rPr>
+          <w:b/>
+          <w:bCs/>
+          <w:sz w:val="28"/>
+          <w:szCs w:val="28"/>
+        </w:rPr>
+        <w:t>MVC (Modèle-Vue-Contrôleur) :</w:t>
+      </w:r>
+    </w:p>
+    <w:p>
+      <w:pPr>
+        <w:spacing w:line="259" w:lineRule="auto"/>
+        <w:ind w:left="0" w:firstLine="0"/>
+        <w:rPr>
+          <w:sz w:val="28"/>
+          <w:szCs w:val="28"/>
+        </w:rPr>
+      </w:pPr>
+      <w:r>
+        <w:rPr>
+          <w:sz w:val="28"/>
+          <w:szCs w:val="28"/>
+        </w:rPr>
+        <w:t>L'architecture du projet suit le modèle de conception MV</w:t>
+      </w:r>
+      <w:r>
+        <w:rPr>
+          <w:sz w:val="28"/>
+          <w:szCs w:val="28"/>
+        </w:rPr>
+        <w:t>C</w:t>
+      </w:r>
+      <w:r>
+        <w:rPr>
+          <w:sz w:val="28"/>
+          <w:szCs w:val="28"/>
+        </w:rPr>
+        <w:t xml:space="preserve">. La classe </w:t>
+      </w:r>
+      <w:proofErr w:type="spellStart"/>
+      <w:r>
+        <w:rPr>
+          <w:sz w:val="28"/>
+          <w:szCs w:val="28"/>
+        </w:rPr>
+        <w:t>PlanningPoker</w:t>
+      </w:r>
+      <w:proofErr w:type="spellEnd"/>
+      <w:r>
+        <w:rPr>
+          <w:sz w:val="28"/>
+          <w:szCs w:val="28"/>
+        </w:rPr>
+        <w:t xml:space="preserve"> agit comme le modèle, la classe </w:t>
+      </w:r>
+      <w:proofErr w:type="spellStart"/>
+      <w:r>
+        <w:rPr>
+          <w:sz w:val="28"/>
+          <w:szCs w:val="28"/>
+        </w:rPr>
+        <w:t>CustomDialog</w:t>
+      </w:r>
+      <w:proofErr w:type="spellEnd"/>
+      <w:r>
+        <w:rPr>
+          <w:sz w:val="28"/>
+          <w:szCs w:val="28"/>
+        </w:rPr>
+        <w:t xml:space="preserve"> et les fonctions dans gui.py agissent comme la vue, tandis que les fonctions dans main.py</w:t>
+      </w:r>
+      <w:r>
+        <w:rPr>
+          <w:sz w:val="28"/>
+          <w:szCs w:val="28"/>
+        </w:rPr>
+        <w:t>/rules.py</w:t>
+      </w:r>
+      <w:r>
+        <w:rPr>
+          <w:sz w:val="28"/>
+          <w:szCs w:val="28"/>
+        </w:rPr>
+        <w:t xml:space="preserve"> agissent comme le</w:t>
+      </w:r>
+      <w:r>
+        <w:rPr>
+          <w:sz w:val="28"/>
+          <w:szCs w:val="28"/>
+        </w:rPr>
+        <w:t>s</w:t>
+      </w:r>
+      <w:r>
+        <w:rPr>
+          <w:sz w:val="28"/>
+          <w:szCs w:val="28"/>
+        </w:rPr>
+        <w:t xml:space="preserve"> contrôleur</w:t>
+      </w:r>
+      <w:r>
+        <w:rPr>
+          <w:sz w:val="28"/>
+          <w:szCs w:val="28"/>
+        </w:rPr>
+        <w:t>s.</w:t>
+      </w:r>
+      <w:r>
+        <w:rPr>
+          <w:sz w:val="28"/>
+          <w:szCs w:val="28"/>
+        </w:rPr>
+        <w:t xml:space="preserve"> </w:t>
+      </w:r>
+      <w:r>
+        <w:rPr>
+          <w:sz w:val="28"/>
+          <w:szCs w:val="28"/>
+        </w:rPr>
+        <w:t>Cette séparation est pratique pour isoler les problèmes, et pour attribuer à chaque fichier un rôle propre et unique.</w:t>
+      </w:r>
+      <w:r>
+        <w:rPr>
+          <w:sz w:val="28"/>
+          <w:szCs w:val="28"/>
+        </w:rPr>
+        <w:t xml:space="preserve"> </w:t>
+      </w:r>
+    </w:p>
+    <w:p>
+      <w:pPr>
+        <w:spacing w:line="259" w:lineRule="auto"/>
+        <w:rPr>
+          <w:sz w:val="28"/>
+          <w:szCs w:val="28"/>
+        </w:rPr>
+      </w:pPr>
+    </w:p>
+    <w:p>
+      <w:pPr>
+        <w:spacing w:line="259" w:lineRule="auto"/>
+        <w:rPr>
+          <w:b/>
+          <w:bCs/>
+          <w:sz w:val="28"/>
+          <w:szCs w:val="28"/>
+        </w:rPr>
+      </w:pPr>
+      <w:r>
+        <w:rPr>
+          <w:b/>
+          <w:bCs/>
+          <w:sz w:val="28"/>
+          <w:szCs w:val="28"/>
+        </w:rPr>
+        <w:t>Stratégie :</w:t>
+      </w:r>
+    </w:p>
+    <w:p>
+      <w:pPr>
+        <w:spacing w:line="259" w:lineRule="auto"/>
+        <w:ind w:left="0" w:firstLine="0"/>
+        <w:rPr>
+          <w:sz w:val="28"/>
+          <w:szCs w:val="28"/>
+        </w:rPr>
+      </w:pPr>
+      <w:r>
+        <w:rPr>
+          <w:sz w:val="28"/>
+          <w:szCs w:val="28"/>
+        </w:rPr>
+        <w:t xml:space="preserve">Le pattern Stratégie a été </w:t>
+      </w:r>
+      <w:r>
+        <w:rPr>
+          <w:sz w:val="28"/>
+          <w:szCs w:val="28"/>
+        </w:rPr>
+        <w:t>employé</w:t>
+      </w:r>
+      <w:r>
+        <w:rPr>
+          <w:sz w:val="28"/>
+          <w:szCs w:val="28"/>
+        </w:rPr>
+        <w:t xml:space="preserve"> pour gérer les différentes méthodes de calcul de la difficulté des tâches en fonction des règles choisies. Cela rend </w:t>
+      </w:r>
+      <w:r>
+        <w:rPr>
+          <w:sz w:val="28"/>
+          <w:szCs w:val="28"/>
+        </w:rPr>
+        <w:lastRenderedPageBreak/>
+        <w:t xml:space="preserve">notre système flexible, permettant l'ajout facile </w:t>
+      </w:r>
+      <w:r>
+        <w:rPr>
+          <w:sz w:val="28"/>
+          <w:szCs w:val="28"/>
+        </w:rPr>
+        <w:t xml:space="preserve">de nouveaux « modes de jeu » </w:t>
+      </w:r>
+      <w:r>
+        <w:rPr>
+          <w:sz w:val="28"/>
+          <w:szCs w:val="28"/>
+        </w:rPr>
+        <w:t>sans modifier la structure globale.</w:t>
+      </w:r>
+      <w:r>
+        <w:rPr>
+          <w:sz w:val="28"/>
+          <w:szCs w:val="28"/>
+        </w:rPr>
+        <w:t xml:space="preserve"> (Voir fichier rules.py)</w:t>
+      </w:r>
+    </w:p>
+    <w:p>
+      <w:pPr>
+        <w:spacing w:line="259" w:lineRule="auto"/>
+        <w:rPr>
+          <w:sz w:val="28"/>
+          <w:szCs w:val="28"/>
+        </w:rPr>
+      </w:pPr>
+    </w:p>
+    <w:p>
+      <w:pPr>
+        <w:spacing w:line="259" w:lineRule="auto"/>
+        <w:rPr>
+          <w:sz w:val="28"/>
+          <w:szCs w:val="28"/>
+        </w:rPr>
+      </w:pPr>
+    </w:p>
+    <w:p>
+      <w:pPr>
+        <w:spacing w:line="259" w:lineRule="auto"/>
+        <w:rPr>
+          <w:sz w:val="28"/>
+          <w:szCs w:val="28"/>
+        </w:rPr>
+      </w:pPr>
+    </w:p>
+    <w:p>
+      <w:pPr>
+        <w:pStyle w:val="Paragraphedeliste"/>
+        <w:numPr>
+          <w:ilvl w:val="0"/>
+          <w:numId w:val="4"/>
+        </w:numPr>
+        <w:spacing w:line="259" w:lineRule="auto"/>
+        <w:rPr>
+          <w:sz w:val="28"/>
+          <w:szCs w:val="28"/>
+        </w:rPr>
+      </w:pPr>
+      <w:r>
+        <w:rPr>
+          <w:b/>
+          <w:bCs/>
+          <w:sz w:val="32"/>
+          <w:szCs w:val="32"/>
+        </w:rPr>
+        <w:t>Choix techniques</w:t>
+      </w:r>
+    </w:p>
+    <w:p>
+      <w:pPr>
+        <w:spacing w:line="259" w:lineRule="auto"/>
+        <w:rPr>
+          <w:sz w:val="28"/>
+          <w:szCs w:val="28"/>
+        </w:rPr>
+      </w:pPr>
+    </w:p>
+    <w:p>
+      <w:pPr>
+        <w:spacing w:line="259" w:lineRule="auto"/>
+        <w:rPr>
+          <w:b/>
+          <w:bCs/>
+          <w:sz w:val="28"/>
+          <w:szCs w:val="28"/>
+        </w:rPr>
+      </w:pPr>
+      <w:r>
+        <w:rPr>
+          <w:b/>
+          <w:bCs/>
+          <w:sz w:val="28"/>
+          <w:szCs w:val="28"/>
+        </w:rPr>
+        <w:t>Architecture :</w:t>
+      </w:r>
+    </w:p>
+    <w:p>
+      <w:pPr>
+        <w:spacing w:line="259" w:lineRule="auto"/>
+        <w:rPr>
+          <w:sz w:val="28"/>
+          <w:szCs w:val="28"/>
+        </w:rPr>
+      </w:pPr>
+      <w:r>
+        <w:rPr>
+          <w:sz w:val="28"/>
+          <w:szCs w:val="28"/>
+        </w:rPr>
+        <w:t>Grâce au design pattern MVC, nous avons des fichiers bien distincts avec des rôles propres à chacun. L’architecture de notre projet est somme toute très classique avec les fichiers à la racine du dossier, tous accessibles par des chemins très courts &amp; simples.</w:t>
+      </w:r>
+    </w:p>
+    <w:p>
+      <w:pPr>
+        <w:spacing w:line="259" w:lineRule="auto"/>
+        <w:rPr>
+          <w:sz w:val="28"/>
+          <w:szCs w:val="28"/>
+        </w:rPr>
+      </w:pPr>
+    </w:p>
+    <w:p>
+      <w:pPr>
+        <w:spacing w:line="259" w:lineRule="auto"/>
+        <w:rPr>
+          <w:sz w:val="28"/>
+          <w:szCs w:val="28"/>
+        </w:rPr>
+      </w:pPr>
+      <w:r>
+        <w:rPr>
+          <w:sz w:val="28"/>
+          <w:szCs w:val="28"/>
+        </w:rPr>
+        <w:t xml:space="preserve">Nous allons vous expliquer chaque fichier de notre arborescence : </w:t>
+      </w:r>
+    </w:p>
+    <w:p>
+      <w:pPr>
+        <w:spacing w:line="259" w:lineRule="auto"/>
+        <w:rPr>
+          <w:sz w:val="28"/>
+          <w:szCs w:val="28"/>
+        </w:rPr>
+      </w:pPr>
+      <w:r>
+        <w:rPr>
+          <w:sz w:val="28"/>
+          <w:szCs w:val="28"/>
+        </w:rPr>
+        <w:drawing>
+          <wp:inline distT="0" distB="0" distL="0" distR="0" wp14:anchorId="464280D6" wp14:editId="68468236">
+            <wp:extent cx="3962400" cy="2565400"/>
+            <wp:effectExtent l="0" t="0" r="0" b="0"/>
+            <wp:docPr id="199645936" name="Image 1"/>
+            <wp:cNvGraphicFramePr>
+              <a:graphicFrameLocks xmlns:a="http://schemas.openxmlformats.org/drawingml/2006/main" noChangeAspect="1"/>
+            </wp:cNvGraphicFramePr>
+            <a:graphic xmlns:a="http://schemas.openxmlformats.org/drawingml/2006/main">
+              <a:graphicData uri="http://schemas.openxmlformats.org/drawingml/2006/picture">
+                <pic:pic xmlns:pic="http://schemas.openxmlformats.org/drawingml/2006/picture">
+                  <pic:nvPicPr>
+                    <pic:cNvPr id="199645936" name=""/>
+                    <pic:cNvPicPr/>
+                  </pic:nvPicPr>
+                  <pic:blipFill>
+                    <a:blip r:embed="rId5"/>
+                    <a:stretch>
+                      <a:fillRect/>
+                    </a:stretch>
+                  </pic:blipFill>
+                  <pic:spPr>
+                    <a:xfrm>
+                      <a:off x="0" y="0"/>
+                      <a:ext cx="3962400" cy="2565400"/>
+                    </a:xfrm>
+                    <a:prstGeom prst="rect">
+                      <a:avLst/>
+                    </a:prstGeom>
+                  </pic:spPr>
+                </pic:pic>
+              </a:graphicData>
+            </a:graphic>
+          </wp:inline>
+        </w:drawing>
+      </w:r>
+      <w:r>
+        <w:rPr>
+          <w:sz w:val="28"/>
+          <w:szCs w:val="28"/>
+        </w:rPr>
+        <w:t xml:space="preserve"> </w:t>
+      </w:r>
+    </w:p>
+    <w:p>
+      <w:pPr>
+        <w:spacing w:line="259" w:lineRule="auto"/>
+        <w:rPr>
+          <w:sz w:val="28"/>
+          <w:szCs w:val="28"/>
+        </w:rPr>
+      </w:pPr>
+      <w:r>
+        <w:rPr>
+          <w:i/>
+          <w:iCs/>
+          <w:sz w:val="28"/>
+          <w:szCs w:val="28"/>
+        </w:rPr>
+        <w:t>__</w:t>
+      </w:r>
+      <w:proofErr w:type="spellStart"/>
+      <w:r>
+        <w:rPr>
+          <w:i/>
+          <w:iCs/>
+          <w:sz w:val="28"/>
+          <w:szCs w:val="28"/>
+        </w:rPr>
+        <w:t>pycache</w:t>
+      </w:r>
+      <w:proofErr w:type="spellEnd"/>
+      <w:r>
+        <w:rPr>
+          <w:i/>
+          <w:iCs/>
+          <w:sz w:val="28"/>
+          <w:szCs w:val="28"/>
+        </w:rPr>
+        <w:t>__ :</w:t>
+      </w:r>
+      <w:r>
+        <w:rPr>
+          <w:sz w:val="28"/>
+          <w:szCs w:val="28"/>
+        </w:rPr>
+        <w:t xml:space="preserve"> dossier « inutile » contenant le cache de chaque </w:t>
+      </w:r>
+      <w:proofErr w:type="spellStart"/>
+      <w:r>
+        <w:rPr>
+          <w:sz w:val="28"/>
+          <w:szCs w:val="28"/>
+        </w:rPr>
+        <w:t>execution</w:t>
+      </w:r>
+      <w:proofErr w:type="spellEnd"/>
+      <w:r>
+        <w:rPr>
+          <w:sz w:val="28"/>
+          <w:szCs w:val="28"/>
+        </w:rPr>
+        <w:t xml:space="preserve"> de notre programme</w:t>
+      </w:r>
+    </w:p>
+    <w:p>
+      <w:pPr>
+        <w:spacing w:line="259" w:lineRule="auto"/>
+        <w:rPr>
+          <w:sz w:val="28"/>
+          <w:szCs w:val="28"/>
+        </w:rPr>
+      </w:pPr>
+      <w:proofErr w:type="spellStart"/>
+      <w:r>
+        <w:rPr>
+          <w:i/>
+          <w:iCs/>
+          <w:sz w:val="28"/>
+          <w:szCs w:val="28"/>
+        </w:rPr>
+        <w:t>Backlog_</w:t>
+      </w:r>
+      <w:proofErr w:type="gramStart"/>
+      <w:r>
+        <w:rPr>
+          <w:i/>
+          <w:iCs/>
+          <w:sz w:val="28"/>
+          <w:szCs w:val="28"/>
+        </w:rPr>
+        <w:t>state.json</w:t>
+      </w:r>
+      <w:proofErr w:type="spellEnd"/>
+      <w:proofErr w:type="gramEnd"/>
+      <w:r>
+        <w:rPr>
+          <w:sz w:val="28"/>
+          <w:szCs w:val="28"/>
+        </w:rPr>
+        <w:t> </w:t>
+      </w:r>
+      <w:r>
+        <w:rPr>
+          <w:i/>
+          <w:iCs/>
+          <w:sz w:val="28"/>
+          <w:szCs w:val="28"/>
+        </w:rPr>
+        <w:t>:</w:t>
+      </w:r>
+      <w:r>
+        <w:rPr>
+          <w:sz w:val="28"/>
+          <w:szCs w:val="28"/>
+        </w:rPr>
+        <w:t xml:space="preserve"> Fichier enregistrant temporairement </w:t>
+      </w:r>
+      <w:r>
+        <w:rPr>
+          <w:sz w:val="28"/>
+          <w:szCs w:val="28"/>
+        </w:rPr>
+        <w:t>les votes pour chaque tâche si jamais l’application crash, idéalement nous pourrions le rouvrir avec un bouton pour repartir de ce point depuis l’application, mais par manque de temps nous n’avons pas pu développer cette fonctionnalité.</w:t>
+      </w:r>
+    </w:p>
+    <w:p>
+      <w:pPr>
+        <w:spacing w:line="259" w:lineRule="auto"/>
+        <w:rPr>
+          <w:sz w:val="28"/>
+          <w:szCs w:val="28"/>
+        </w:rPr>
+      </w:pPr>
+      <w:proofErr w:type="spellStart"/>
+      <w:r>
+        <w:rPr>
+          <w:i/>
+          <w:iCs/>
+          <w:sz w:val="28"/>
+          <w:szCs w:val="28"/>
+        </w:rPr>
+        <w:t>Backlog.json</w:t>
+      </w:r>
+      <w:proofErr w:type="spellEnd"/>
+      <w:r>
+        <w:rPr>
+          <w:i/>
+          <w:iCs/>
+          <w:sz w:val="28"/>
+          <w:szCs w:val="28"/>
+        </w:rPr>
+        <w:t xml:space="preserve"> : </w:t>
+      </w:r>
+      <w:r>
+        <w:rPr>
+          <w:sz w:val="28"/>
+          <w:szCs w:val="28"/>
+        </w:rPr>
+        <w:t>Fichier contenant chaque tâche à analyser et à voter.</w:t>
+      </w:r>
+    </w:p>
+    <w:p>
+      <w:pPr>
+        <w:spacing w:line="259" w:lineRule="auto"/>
+        <w:rPr>
+          <w:sz w:val="28"/>
+          <w:szCs w:val="28"/>
+        </w:rPr>
+      </w:pPr>
+      <w:r>
+        <w:rPr>
+          <w:i/>
+          <w:iCs/>
+          <w:sz w:val="28"/>
+          <w:szCs w:val="28"/>
+        </w:rPr>
+        <w:t xml:space="preserve">Documentation : </w:t>
+      </w:r>
+      <w:r>
+        <w:rPr>
+          <w:sz w:val="28"/>
+          <w:szCs w:val="28"/>
+        </w:rPr>
+        <w:t>Dossier contenant notre documentation générée automatiquement</w:t>
+      </w:r>
+    </w:p>
+    <w:p>
+      <w:pPr>
+        <w:spacing w:line="259" w:lineRule="auto"/>
+        <w:rPr>
+          <w:sz w:val="28"/>
+          <w:szCs w:val="28"/>
+        </w:rPr>
+      </w:pPr>
+      <w:r>
+        <w:rPr>
+          <w:i/>
+          <w:iCs/>
+          <w:sz w:val="28"/>
+          <w:szCs w:val="28"/>
+        </w:rPr>
+        <w:t xml:space="preserve">Gui.py : </w:t>
+      </w:r>
+      <w:r>
+        <w:rPr>
+          <w:sz w:val="28"/>
+          <w:szCs w:val="28"/>
+        </w:rPr>
+        <w:t>Fichier respons</w:t>
+      </w:r>
+      <w:r>
+        <w:rPr>
+          <w:sz w:val="28"/>
+          <w:szCs w:val="28"/>
+        </w:rPr>
+        <w:t>a</w:t>
+      </w:r>
+      <w:r>
+        <w:rPr>
+          <w:sz w:val="28"/>
+          <w:szCs w:val="28"/>
+        </w:rPr>
+        <w:t>ble de l’affichage des différentes fenêtres</w:t>
+      </w:r>
+    </w:p>
+    <w:p>
+      <w:pPr>
+        <w:spacing w:line="259" w:lineRule="auto"/>
+        <w:rPr>
+          <w:sz w:val="28"/>
+          <w:szCs w:val="28"/>
+        </w:rPr>
+      </w:pPr>
+      <w:r>
+        <w:rPr>
+          <w:i/>
+          <w:iCs/>
+          <w:sz w:val="28"/>
+          <w:szCs w:val="28"/>
+        </w:rPr>
+        <w:t xml:space="preserve">Main.py : </w:t>
+      </w:r>
+      <w:r>
+        <w:rPr>
+          <w:sz w:val="28"/>
+          <w:szCs w:val="28"/>
+        </w:rPr>
+        <w:t>Fichier respons</w:t>
+      </w:r>
+      <w:r>
+        <w:rPr>
+          <w:sz w:val="28"/>
+          <w:szCs w:val="28"/>
+        </w:rPr>
+        <w:t xml:space="preserve">able de la bonne </w:t>
+      </w:r>
+      <w:r>
+        <w:rPr>
+          <w:sz w:val="28"/>
+          <w:szCs w:val="28"/>
+        </w:rPr>
+        <w:t>exécution</w:t>
+      </w:r>
+      <w:r>
+        <w:rPr>
+          <w:sz w:val="28"/>
+          <w:szCs w:val="28"/>
+        </w:rPr>
+        <w:t xml:space="preserve"> de notre projet</w:t>
+      </w:r>
+    </w:p>
+    <w:p>
+      <w:pPr>
+        <w:spacing w:line="259" w:lineRule="auto"/>
+        <w:rPr>
+          <w:sz w:val="28"/>
+          <w:szCs w:val="28"/>
+        </w:rPr>
+      </w:pPr>
+      <w:r>
+        <w:rPr>
+          <w:i/>
+          <w:iCs/>
+          <w:sz w:val="28"/>
+          <w:szCs w:val="28"/>
+        </w:rPr>
+        <w:t xml:space="preserve">Planning_poker.py : </w:t>
+      </w:r>
+      <w:r>
+        <w:rPr>
+          <w:sz w:val="28"/>
+          <w:szCs w:val="28"/>
+        </w:rPr>
+        <w:t xml:space="preserve">Fichier responsable de la logique du jeu du planning poker, du </w:t>
+      </w:r>
+      <w:r>
+        <w:rPr>
+          <w:sz w:val="28"/>
+          <w:szCs w:val="28"/>
+        </w:rPr>
+        <w:t xml:space="preserve">vote tour à tour, de la récupération des tâches dans le fichier </w:t>
+      </w:r>
+      <w:proofErr w:type="spellStart"/>
+      <w:r>
+        <w:rPr>
+          <w:sz w:val="28"/>
+          <w:szCs w:val="28"/>
+        </w:rPr>
+        <w:t>backlog</w:t>
+      </w:r>
+      <w:proofErr w:type="spellEnd"/>
+      <w:r>
+        <w:rPr>
+          <w:sz w:val="28"/>
+          <w:szCs w:val="28"/>
+        </w:rPr>
+        <w:t>…</w:t>
+      </w:r>
+    </w:p>
+    <w:p>
+      <w:pPr>
+        <w:spacing w:line="259" w:lineRule="auto"/>
+        <w:rPr>
+          <w:sz w:val="28"/>
+          <w:szCs w:val="28"/>
+        </w:rPr>
+      </w:pPr>
+      <w:r>
+        <w:rPr>
+          <w:i/>
+          <w:iCs/>
+          <w:sz w:val="28"/>
+          <w:szCs w:val="28"/>
+        </w:rPr>
+        <w:lastRenderedPageBreak/>
+        <w:t xml:space="preserve">Rapport de projet.docx : </w:t>
+      </w:r>
+      <w:r>
+        <w:rPr>
+          <w:sz w:val="28"/>
+          <w:szCs w:val="28"/>
+        </w:rPr>
+        <w:t>Ce document</w:t>
+      </w:r>
+    </w:p>
+    <w:p>
+      <w:pPr>
+        <w:spacing w:line="259" w:lineRule="auto"/>
+        <w:rPr>
+          <w:sz w:val="28"/>
+          <w:szCs w:val="28"/>
+        </w:rPr>
+      </w:pPr>
+      <w:r>
+        <w:rPr>
+          <w:i/>
+          <w:iCs/>
+          <w:sz w:val="28"/>
+          <w:szCs w:val="28"/>
+        </w:rPr>
+        <w:t xml:space="preserve">README.md : </w:t>
+      </w:r>
+      <w:r>
+        <w:rPr>
+          <w:sz w:val="28"/>
+          <w:szCs w:val="28"/>
+        </w:rPr>
+        <w:t xml:space="preserve">Fichier contenant une courte introduction &amp; explication </w:t>
+      </w:r>
+      <w:r>
+        <w:rPr>
+          <w:sz w:val="28"/>
+          <w:szCs w:val="28"/>
+        </w:rPr>
+        <w:t>de comment exécuter notre code</w:t>
+      </w:r>
+    </w:p>
+    <w:p>
+      <w:pPr>
+        <w:spacing w:line="259" w:lineRule="auto"/>
+        <w:rPr>
+          <w:sz w:val="28"/>
+          <w:szCs w:val="28"/>
+        </w:rPr>
+      </w:pPr>
+      <w:r>
+        <w:rPr>
+          <w:i/>
+          <w:iCs/>
+          <w:sz w:val="28"/>
+          <w:szCs w:val="28"/>
+        </w:rPr>
+        <w:t xml:space="preserve">Rules.py </w:t>
+      </w:r>
+      <w:r>
+        <w:rPr>
+          <w:i/>
+          <w:iCs/>
+          <w:sz w:val="28"/>
+          <w:szCs w:val="28"/>
+        </w:rPr>
+        <w:t xml:space="preserve">: </w:t>
+      </w:r>
+      <w:r>
+        <w:rPr>
+          <w:sz w:val="28"/>
+          <w:szCs w:val="28"/>
+        </w:rPr>
+        <w:t xml:space="preserve">Fichier contenant la logique des différents </w:t>
+      </w:r>
+      <w:r>
+        <w:rPr>
+          <w:sz w:val="28"/>
+          <w:szCs w:val="28"/>
+        </w:rPr>
+        <w:t>« </w:t>
+      </w:r>
+      <w:r>
+        <w:rPr>
+          <w:sz w:val="28"/>
+          <w:szCs w:val="28"/>
+        </w:rPr>
+        <w:t xml:space="preserve">modes </w:t>
+      </w:r>
+      <w:r>
+        <w:rPr>
+          <w:sz w:val="28"/>
+          <w:szCs w:val="28"/>
+        </w:rPr>
+        <w:t>de jeu » et la manière de les gérer</w:t>
+      </w:r>
+    </w:p>
+    <w:p>
+      <w:pPr>
+        <w:spacing w:line="259" w:lineRule="auto"/>
+        <w:rPr>
+          <w:sz w:val="28"/>
+          <w:szCs w:val="28"/>
+        </w:rPr>
+      </w:pPr>
+    </w:p>
+    <w:p>
+      <w:pPr>
+        <w:spacing w:line="259" w:lineRule="auto"/>
+        <w:rPr>
+          <w:b/>
+          <w:bCs/>
+          <w:sz w:val="28"/>
+          <w:szCs w:val="28"/>
+        </w:rPr>
+      </w:pPr>
+      <w:r>
+        <w:rPr>
+          <w:b/>
+          <w:bCs/>
+          <w:sz w:val="28"/>
+          <w:szCs w:val="28"/>
+        </w:rPr>
+        <w:t xml:space="preserve">Langage : </w:t>
+      </w:r>
+    </w:p>
+    <w:p>
+      <w:pPr>
+        <w:spacing w:line="259" w:lineRule="auto"/>
+        <w:ind w:left="0" w:firstLine="0"/>
+        <w:rPr>
+          <w:sz w:val="28"/>
+          <w:szCs w:val="28"/>
+        </w:rPr>
+      </w:pPr>
+      <w:r>
+        <w:rPr>
+          <w:sz w:val="28"/>
+          <w:szCs w:val="28"/>
+        </w:rPr>
+        <w:t xml:space="preserve">Nous avons choisi python car nous pensions que cela allait être plus simple de gérer un projet de ce type, choix que nous regrettons légèrement aujourd’hui. Pour plusieurs raisons : il est difficile de faire une interface agréable à utiliser et joli à l’œil avec les simples libraires de python, là où par exemple en utilisant des langages web, nous n’aurions été limités que par notre imagination. Au début, nous pensions python plus riche en librairie/documentation/tutoriels, mais il s’avère que les langages web le sont tout autant. Nous nous sommes tout de même </w:t>
+      </w:r>
+      <w:r>
+        <w:rPr>
+          <w:sz w:val="28"/>
+          <w:szCs w:val="28"/>
+        </w:rPr>
+        <w:t>débrouillés pour avoir un projet fonctionnel, et nous avons fait de notre mieux pour le rendre agréable à utiliser et ludique, c’est le principal ! Tout ça en plus d’avoir acquis de très bonnes connaissances dans ce langage important de la programmation.</w:t>
+      </w:r>
+    </w:p>
+    <w:p>
+      <w:pPr>
+        <w:spacing w:line="259" w:lineRule="auto"/>
+        <w:ind w:left="0" w:firstLine="0"/>
+        <w:rPr>
+          <w:sz w:val="28"/>
+          <w:szCs w:val="28"/>
+        </w:rPr>
+      </w:pPr>
+    </w:p>
+    <w:p>
+      <w:pPr>
+        <w:spacing w:line="259" w:lineRule="auto"/>
+        <w:ind w:left="0" w:firstLine="0"/>
+        <w:rPr>
+          <w:b/>
+          <w:bCs/>
+          <w:sz w:val="28"/>
+          <w:szCs w:val="28"/>
+        </w:rPr>
+      </w:pPr>
+      <w:r>
+        <w:rPr>
+          <w:b/>
+          <w:bCs/>
+          <w:sz w:val="28"/>
+          <w:szCs w:val="28"/>
+        </w:rPr>
+        <w:t xml:space="preserve">Classes &amp; structure du code : </w:t>
+      </w:r>
+    </w:p>
+    <w:p>
+      <w:pPr>
+        <w:spacing w:line="259" w:lineRule="auto"/>
+        <w:ind w:left="0" w:firstLine="0"/>
+        <w:rPr>
+          <w:sz w:val="28"/>
+          <w:szCs w:val="28"/>
+        </w:rPr>
+      </w:pPr>
+      <w:r>
+        <w:rPr>
+          <w:sz w:val="28"/>
+          <w:szCs w:val="28"/>
+        </w:rPr>
+        <w:t xml:space="preserve">Nous avons structuré notre code en classes pour encapsuler </w:t>
+      </w:r>
+      <w:r>
+        <w:rPr>
+          <w:sz w:val="28"/>
+          <w:szCs w:val="28"/>
+        </w:rPr>
+        <w:t>chaque fonctionnalité, et assurer une modification/</w:t>
+      </w:r>
+      <w:r>
+        <w:rPr>
+          <w:sz w:val="28"/>
+          <w:szCs w:val="28"/>
+        </w:rPr>
+        <w:t>un maintien à jour du code rapide et simple</w:t>
+      </w:r>
+      <w:r>
+        <w:rPr>
+          <w:sz w:val="28"/>
+          <w:szCs w:val="28"/>
+        </w:rPr>
+        <w:t xml:space="preserve">. </w:t>
+      </w:r>
+    </w:p>
+    <w:p>
+      <w:pPr>
+        <w:spacing w:line="259" w:lineRule="auto"/>
+        <w:rPr>
+          <w:sz w:val="28"/>
+          <w:szCs w:val="28"/>
+        </w:rPr>
+      </w:pPr>
+      <w:r>
+        <w:rPr>
+          <w:sz w:val="28"/>
+          <w:szCs w:val="28"/>
+        </w:rPr>
+        <w:t>Chaque classe est commentée, et a une documentation complète rédigée par nos soins puis complétée automatiquement.</w:t>
+      </w:r>
+    </w:p>
+    <w:p>
+      <w:pPr>
+        <w:spacing w:line="259" w:lineRule="auto"/>
+        <w:rPr>
+          <w:sz w:val="28"/>
+          <w:szCs w:val="28"/>
+        </w:rPr>
+      </w:pPr>
+      <w:r>
+        <w:rPr>
+          <w:sz w:val="28"/>
+          <w:szCs w:val="28"/>
+        </w:rPr>
+        <w:t xml:space="preserve">Nous pensons notre code simple, compréhensible, et pouvant être repris par n’importe quelle personne le souhaitant. De par notre niveau en python qui n’est pas expert, nous avons été </w:t>
+      </w:r>
+      <w:r>
+        <w:rPr>
+          <w:sz w:val="28"/>
+          <w:szCs w:val="28"/>
+        </w:rPr>
+        <w:t>forcés</w:t>
+      </w:r>
+      <w:r>
+        <w:rPr>
+          <w:sz w:val="28"/>
+          <w:szCs w:val="28"/>
+        </w:rPr>
+        <w:t xml:space="preserve"> de faire au plus simple, ce qui nous croyons être un avantage et un grand plus.</w:t>
+      </w:r>
+    </w:p>
+    <w:p>
+      <w:pPr>
+        <w:spacing w:line="259" w:lineRule="auto"/>
+        <w:rPr>
+          <w:sz w:val="28"/>
+          <w:szCs w:val="28"/>
+        </w:rPr>
+      </w:pPr>
+    </w:p>
+    <w:p>
+      <w:pPr>
+        <w:spacing w:line="259" w:lineRule="auto"/>
+        <w:rPr>
+          <w:sz w:val="28"/>
+          <w:szCs w:val="28"/>
+        </w:rPr>
+      </w:pPr>
+    </w:p>
+    <w:p>
+      <w:pPr>
+        <w:pStyle w:val="Paragraphedeliste"/>
+        <w:numPr>
+          <w:ilvl w:val="0"/>
+          <w:numId w:val="4"/>
+        </w:numPr>
+        <w:spacing w:line="259" w:lineRule="auto"/>
+        <w:rPr>
+          <w:sz w:val="28"/>
+          <w:szCs w:val="28"/>
+        </w:rPr>
+      </w:pPr>
+      <w:r>
+        <w:rPr>
+          <w:b/>
+          <w:bCs/>
+          <w:sz w:val="32"/>
+          <w:szCs w:val="32"/>
+        </w:rPr>
+        <w:t>Documentation </w:t>
+      </w:r>
+    </w:p>
+    <w:p>
+      <w:pPr>
+        <w:spacing w:line="259" w:lineRule="auto"/>
+        <w:rPr>
+          <w:sz w:val="28"/>
+          <w:szCs w:val="28"/>
+        </w:rPr>
+      </w:pPr>
+    </w:p>
+    <w:p>
+      <w:pPr>
+        <w:spacing w:line="259" w:lineRule="auto"/>
+        <w:rPr>
+          <w:sz w:val="28"/>
+          <w:szCs w:val="28"/>
+        </w:rPr>
+      </w:pPr>
+      <w:r>
+        <w:rPr>
+          <w:sz w:val="28"/>
+          <w:szCs w:val="28"/>
+        </w:rPr>
+        <w:t xml:space="preserve">La documentation a été rédigée et créée par nos soins puis de manière automatique par le logiciel </w:t>
+      </w:r>
+      <w:proofErr w:type="spellStart"/>
+      <w:r>
+        <w:rPr>
+          <w:sz w:val="28"/>
+          <w:szCs w:val="28"/>
+        </w:rPr>
+        <w:t>Doxygen</w:t>
+      </w:r>
+      <w:proofErr w:type="spellEnd"/>
+      <w:r>
+        <w:rPr>
+          <w:sz w:val="28"/>
+          <w:szCs w:val="28"/>
+        </w:rPr>
+        <w:t xml:space="preserve">. Nous pensons que </w:t>
+      </w:r>
+      <w:proofErr w:type="spellStart"/>
+      <w:r>
+        <w:rPr>
+          <w:sz w:val="28"/>
+          <w:szCs w:val="28"/>
+        </w:rPr>
+        <w:t>générér</w:t>
+      </w:r>
+      <w:proofErr w:type="spellEnd"/>
+      <w:r>
+        <w:rPr>
+          <w:sz w:val="28"/>
+          <w:szCs w:val="28"/>
+        </w:rPr>
+        <w:t xml:space="preserve"> de manière automatique cette documentation rend le projet bien plus attractif, et le rend plus simple à être repris, car tout est rédigé sur la même base</w:t>
+      </w:r>
+      <w:r>
+        <w:rPr>
+          <w:sz w:val="28"/>
+          <w:szCs w:val="28"/>
+        </w:rPr>
+        <w:t>, mais nous l’aborderons dans le point suivant. Toutes les fonctions, classes, attributs… sont documentés !</w:t>
+      </w:r>
+    </w:p>
+    <w:p>
+      <w:pPr>
+        <w:spacing w:line="259" w:lineRule="auto"/>
+        <w:rPr>
+          <w:sz w:val="28"/>
+          <w:szCs w:val="28"/>
+        </w:rPr>
+      </w:pPr>
+    </w:p>
+    <w:p>
+      <w:pPr>
+        <w:spacing w:line="259" w:lineRule="auto"/>
+        <w:rPr>
+          <w:sz w:val="28"/>
+          <w:szCs w:val="28"/>
+        </w:rPr>
+      </w:pPr>
+    </w:p>
+    <w:p>
+      <w:pPr>
+        <w:spacing w:line="259" w:lineRule="auto"/>
+        <w:rPr>
+          <w:sz w:val="28"/>
+          <w:szCs w:val="28"/>
+        </w:rPr>
+      </w:pPr>
+      <w:r>
+        <w:rPr>
+          <w:sz w:val="28"/>
+          <w:szCs w:val="28"/>
+        </w:rPr>
+        <w:t xml:space="preserve">Un point important à noter : </w:t>
+      </w:r>
+    </w:p>
+    <w:p>
+      <w:pPr>
+        <w:spacing w:line="259" w:lineRule="auto"/>
+        <w:rPr>
+          <w:sz w:val="28"/>
+          <w:szCs w:val="28"/>
+        </w:rPr>
+      </w:pPr>
+      <w:r>
+        <w:rPr>
+          <w:sz w:val="28"/>
+          <w:szCs w:val="28"/>
+        </w:rPr>
+        <w:t>Pour c</w:t>
+      </w:r>
+      <w:r>
+        <w:rPr>
+          <w:sz w:val="28"/>
+          <w:szCs w:val="28"/>
+        </w:rPr>
+        <w:t>hanger les tâches : nous n’avons pas eu le temps de mettre en place le système de gestion de fichier demandé, c’est pourquoi nous vous demandons de bien vouloir accéder au fichier « </w:t>
+      </w:r>
+      <w:proofErr w:type="spellStart"/>
+      <w:proofErr w:type="gramStart"/>
+      <w:r>
+        <w:rPr>
+          <w:sz w:val="28"/>
+          <w:szCs w:val="28"/>
+        </w:rPr>
+        <w:t>backlog.json</w:t>
+      </w:r>
+      <w:proofErr w:type="spellEnd"/>
+      <w:proofErr w:type="gramEnd"/>
+      <w:r>
+        <w:rPr>
+          <w:sz w:val="28"/>
+          <w:szCs w:val="28"/>
+        </w:rPr>
+        <w:t> » et de modifier à la main chaque tâche en fonction de votre besoin. Merci de bien respecter le format de notre fichier.</w:t>
+      </w:r>
+    </w:p>
+    <w:p>
+      <w:pPr>
+        <w:spacing w:line="259" w:lineRule="auto"/>
+        <w:rPr>
+          <w:sz w:val="28"/>
+          <w:szCs w:val="28"/>
+        </w:rPr>
+      </w:pPr>
+    </w:p>
+    <w:p>
+      <w:pPr>
+        <w:spacing w:line="259" w:lineRule="auto"/>
+        <w:rPr>
+          <w:sz w:val="28"/>
+          <w:szCs w:val="28"/>
+        </w:rPr>
+      </w:pPr>
+      <w:r>
+        <w:rPr>
+          <w:sz w:val="28"/>
+          <w:szCs w:val="28"/>
+        </w:rPr>
+        <w:t xml:space="preserve">Mais tout cela est expliqué dans le </w:t>
+      </w:r>
+      <w:proofErr w:type="spellStart"/>
+      <w:r>
+        <w:rPr>
+          <w:sz w:val="28"/>
+          <w:szCs w:val="28"/>
+        </w:rPr>
+        <w:t>readme</w:t>
+      </w:r>
+      <w:proofErr w:type="spellEnd"/>
+      <w:r>
+        <w:rPr>
+          <w:sz w:val="28"/>
+          <w:szCs w:val="28"/>
+        </w:rPr>
+        <w:t xml:space="preserve"> présent dans nos dossiers/sur notre </w:t>
+      </w:r>
+      <w:proofErr w:type="spellStart"/>
+      <w:r>
+        <w:rPr>
+          <w:sz w:val="28"/>
+          <w:szCs w:val="28"/>
+        </w:rPr>
+        <w:t>github</w:t>
+      </w:r>
+      <w:proofErr w:type="spellEnd"/>
+      <w:r>
+        <w:rPr>
+          <w:sz w:val="28"/>
+          <w:szCs w:val="28"/>
+        </w:rPr>
+        <w:t xml:space="preserve"> bien évidemment.</w:t>
+      </w:r>
+    </w:p>
+    <w:p>
+      <w:pPr>
+        <w:spacing w:line="259" w:lineRule="auto"/>
+        <w:rPr>
+          <w:sz w:val="28"/>
+          <w:szCs w:val="28"/>
+        </w:rPr>
+      </w:pPr>
+    </w:p>
+    <w:p>
+      <w:pPr>
+        <w:spacing w:line="259" w:lineRule="auto"/>
+        <w:rPr>
+          <w:sz w:val="28"/>
+          <w:szCs w:val="28"/>
+        </w:rPr>
+      </w:pPr>
+    </w:p>
+    <w:p>
+      <w:pPr>
+        <w:pStyle w:val="Paragraphedeliste"/>
+        <w:numPr>
+          <w:ilvl w:val="0"/>
+          <w:numId w:val="7"/>
+        </w:numPr>
+        <w:spacing w:line="259" w:lineRule="auto"/>
+        <w:rPr>
+          <w:sz w:val="28"/>
+          <w:szCs w:val="28"/>
+        </w:rPr>
+      </w:pPr>
+      <w:r>
+        <w:rPr>
+          <w:b/>
+          <w:bCs/>
+          <w:sz w:val="32"/>
+          <w:szCs w:val="32"/>
+        </w:rPr>
+        <w:t>Intégration continue</w:t>
+      </w:r>
+    </w:p>
+    <w:p>
+      <w:pPr>
+        <w:spacing w:line="259" w:lineRule="auto"/>
+        <w:rPr>
+          <w:sz w:val="28"/>
+          <w:szCs w:val="28"/>
+        </w:rPr>
+      </w:pPr>
+    </w:p>
+    <w:p>
+      <w:pPr>
+        <w:spacing w:line="259" w:lineRule="auto"/>
+        <w:rPr>
+          <w:b/>
+          <w:bCs/>
+          <w:sz w:val="28"/>
+          <w:szCs w:val="28"/>
+        </w:rPr>
+      </w:pPr>
+      <w:r>
+        <w:rPr>
+          <w:b/>
+          <w:bCs/>
+          <w:sz w:val="28"/>
+          <w:szCs w:val="28"/>
+        </w:rPr>
+        <w:t>Tests unitaires :</w:t>
+      </w:r>
+    </w:p>
+    <w:p>
+      <w:pPr>
+        <w:spacing w:line="259" w:lineRule="auto"/>
+        <w:rPr>
+          <w:b/>
+          <w:bCs/>
+          <w:sz w:val="28"/>
+          <w:szCs w:val="28"/>
+        </w:rPr>
+      </w:pPr>
+    </w:p>
+    <w:p>
+      <w:pPr>
+        <w:spacing w:line="259" w:lineRule="auto"/>
+        <w:rPr>
+          <w:sz w:val="28"/>
+          <w:szCs w:val="28"/>
+        </w:rPr>
+      </w:pPr>
+      <w:r>
+        <w:rPr>
+          <w:sz w:val="28"/>
+          <w:szCs w:val="28"/>
+        </w:rPr>
+        <w:t>Par manque de temps, notre projet n’aura pas de tests unitaires… C’est dommage car cela facilite grandement la découverte de bug/la correction de problèmes, et aide à tester le programme bien plus aisément. Le manque de temps aura été notre plus gros problème ici</w:t>
+      </w:r>
+      <w:r>
+        <w:rPr>
+          <w:sz w:val="28"/>
+          <w:szCs w:val="28"/>
+        </w:rPr>
+        <w:t xml:space="preserve">, car les documents mis à notre disposition par M. </w:t>
+      </w:r>
+      <w:proofErr w:type="spellStart"/>
+      <w:r>
+        <w:rPr>
+          <w:sz w:val="28"/>
+          <w:szCs w:val="28"/>
+        </w:rPr>
+        <w:t>Lachand</w:t>
+      </w:r>
+      <w:proofErr w:type="spellEnd"/>
+      <w:r>
+        <w:rPr>
+          <w:sz w:val="28"/>
+          <w:szCs w:val="28"/>
+        </w:rPr>
+        <w:t>-Pascal sur le Moodle était clairs et compréhensibles, même si complexes à appliquer à un tel projet selon nous</w:t>
+      </w:r>
+      <w:r>
+        <w:rPr>
+          <w:sz w:val="28"/>
+          <w:szCs w:val="28"/>
+        </w:rPr>
+        <w:t>…</w:t>
+      </w:r>
+    </w:p>
+    <w:p>
+      <w:pPr>
+        <w:spacing w:line="259" w:lineRule="auto"/>
+        <w:rPr>
+          <w:sz w:val="28"/>
+          <w:szCs w:val="28"/>
+        </w:rPr>
+      </w:pPr>
+    </w:p>
+    <w:p>
+      <w:pPr>
+        <w:spacing w:line="259" w:lineRule="auto"/>
+        <w:rPr>
+          <w:sz w:val="28"/>
+          <w:szCs w:val="28"/>
+        </w:rPr>
+      </w:pPr>
+    </w:p>
+    <w:p>
+      <w:pPr>
+        <w:spacing w:line="259" w:lineRule="auto"/>
+        <w:rPr>
+          <w:b/>
+          <w:bCs/>
+          <w:sz w:val="28"/>
+          <w:szCs w:val="28"/>
+        </w:rPr>
+      </w:pPr>
+      <w:r>
+        <w:rPr>
+          <w:b/>
+          <w:bCs/>
+          <w:sz w:val="28"/>
+          <w:szCs w:val="28"/>
+        </w:rPr>
+        <w:t xml:space="preserve">Documentation : </w:t>
+      </w:r>
+    </w:p>
+    <w:p>
+      <w:pPr>
+        <w:spacing w:line="259" w:lineRule="auto"/>
+        <w:rPr>
+          <w:b/>
+          <w:bCs/>
+          <w:sz w:val="28"/>
+          <w:szCs w:val="28"/>
+        </w:rPr>
+      </w:pPr>
+    </w:p>
+    <w:p>
+      <w:pPr>
+        <w:spacing w:line="259" w:lineRule="auto"/>
+        <w:rPr>
+          <w:sz w:val="28"/>
+          <w:szCs w:val="28"/>
+        </w:rPr>
+      </w:pPr>
+      <w:r>
+        <w:rPr>
+          <w:sz w:val="28"/>
+          <w:szCs w:val="28"/>
+        </w:rPr>
+        <w:t xml:space="preserve">La documentation aura été créée par nous puis générée par le logiciel </w:t>
+      </w:r>
+      <w:proofErr w:type="spellStart"/>
+      <w:r>
+        <w:rPr>
+          <w:sz w:val="28"/>
+          <w:szCs w:val="28"/>
+        </w:rPr>
+        <w:t>Doxygen</w:t>
+      </w:r>
+      <w:proofErr w:type="spellEnd"/>
+      <w:r>
+        <w:rPr>
+          <w:sz w:val="28"/>
+          <w:szCs w:val="28"/>
+        </w:rPr>
+        <w:t xml:space="preserve"> dont la documentation sur le </w:t>
+      </w:r>
+      <w:proofErr w:type="spellStart"/>
+      <w:r>
+        <w:rPr>
+          <w:sz w:val="28"/>
+          <w:szCs w:val="28"/>
+        </w:rPr>
+        <w:t>moodle</w:t>
+      </w:r>
+      <w:proofErr w:type="spellEnd"/>
+      <w:r>
+        <w:rPr>
+          <w:sz w:val="28"/>
+          <w:szCs w:val="28"/>
+        </w:rPr>
+        <w:t xml:space="preserve"> nous aura été bien utile. Celle-ci comprend chaque classe, chaque fonction, chaque attribut, chaque paramètre de notre projet. Elle vous en apprendra plus sur celui-ci, mais vous pouvez aussi consulter notre code.</w:t>
+      </w:r>
+    </w:p>
+    <w:p>
+      <w:pPr>
+        <w:spacing w:line="259" w:lineRule="auto"/>
+        <w:rPr>
+          <w:sz w:val="28"/>
+          <w:szCs w:val="28"/>
+        </w:rPr>
+      </w:pPr>
+    </w:p>
+    <w:p>
+      <w:pPr>
+        <w:spacing w:line="259" w:lineRule="auto"/>
+        <w:rPr>
+          <w:sz w:val="28"/>
+          <w:szCs w:val="28"/>
+        </w:rPr>
+      </w:pPr>
+    </w:p>
+    <w:p>
+      <w:pPr>
+        <w:spacing w:line="259" w:lineRule="auto"/>
+        <w:rPr>
+          <w:sz w:val="28"/>
+          <w:szCs w:val="28"/>
+        </w:rPr>
+      </w:pPr>
+    </w:p>
+    <w:p>
+      <w:pPr>
+        <w:spacing w:line="259" w:lineRule="auto"/>
+        <w:rPr>
+          <w:sz w:val="28"/>
+          <w:szCs w:val="28"/>
+        </w:rPr>
+      </w:pPr>
+    </w:p>
+    <w:p>
+      <w:pPr>
+        <w:spacing w:line="259" w:lineRule="auto"/>
+        <w:rPr>
+          <w:sz w:val="28"/>
+          <w:szCs w:val="28"/>
+        </w:rPr>
+      </w:pPr>
+      <w:r>
+        <w:rPr>
+          <w:sz w:val="28"/>
+          <w:szCs w:val="28"/>
+        </w:rPr>
+        <w:t>Merci d’avoir lu ce rapport, nous sommes bien évidemment disponibles par mail pour toutes questions ou interrogations.</w:t>
+      </w:r>
+    </w:p>
+    <w:p>
+      <w:pPr>
+        <w:spacing w:line="259" w:lineRule="auto"/>
+        <w:rPr>
+          <w:sz w:val="28"/>
+          <w:szCs w:val="28"/>
+        </w:rPr>
+      </w:pPr>
+    </w:p>
+    <w:p>
+      <w:pPr>
+        <w:spacing w:line="259" w:lineRule="auto"/>
         <w:jc w:val="center"/>
-      </w:pPr>
-      <w:r>
         <w:rPr>
           <w:b/>
-          <w:i/>
-          <w:sz w:val="28"/>
-        </w:rPr>
-        <w:lastRenderedPageBreak/>
-        <w:t xml:space="preserve"> </w:t>
+          <w:bCs/>
+          <w:sz w:val="28"/>
+          <w:szCs w:val="28"/>
+        </w:rPr>
+      </w:pPr>
+      <w:r>
+        <w:rPr>
+          <w:b/>
+          <w:bCs/>
+          <w:sz w:val="28"/>
+          <w:szCs w:val="28"/>
+        </w:rPr>
+        <w:t xml:space="preserve">Romane </w:t>
+      </w:r>
+      <w:proofErr w:type="spellStart"/>
+      <w:r>
+        <w:rPr>
+          <w:b/>
+          <w:bCs/>
+          <w:sz w:val="28"/>
+          <w:szCs w:val="28"/>
+        </w:rPr>
+        <w:t>Touzain</w:t>
+      </w:r>
+      <w:proofErr w:type="spellEnd"/>
+    </w:p>
+    <w:p>
+      <w:pPr>
+        <w:spacing w:line="259" w:lineRule="auto"/>
+        <w:jc w:val="center"/>
+        <w:rPr>
+          <w:sz w:val="28"/>
+          <w:szCs w:val="28"/>
+        </w:rPr>
+      </w:pPr>
+      <w:r>
+        <w:rPr>
+          <w:b/>
+          <w:bCs/>
+          <w:sz w:val="28"/>
+          <w:szCs w:val="28"/>
+        </w:rPr>
+        <w:t>Mathias Vacher</w:t>
       </w:r>
     </w:p>
     <w:sectPr>
@@ -627,6 +2409,64 @@
 <file path=word/numbering.xml><?xml version="1.0" encoding="utf-8"?>
 <w:numbering xmlns:wpc="http://schemas.microsoft.com/office/word/2010/wordprocessingCanvas" xmlns:cx="http://schemas.microsoft.com/office/drawing/2014/chartex" xmlns:cx1="http://schemas.microsoft.com/office/drawing/2015/9/8/chartex" xmlns:cx2="http://schemas.microsoft.com/office/drawing/2015/10/21/chartex" xmlns:cx3="http://schemas.microsoft.com/office/drawing/2016/5/9/chartex" xmlns:cx4="http://schemas.microsoft.com/office/drawing/2016/5/10/chartex" xmlns:cx5="http://schemas.microsoft.com/office/drawing/2016/5/11/chartex" xmlns:cx6="http://schemas.microsoft.com/office/drawing/2016/5/12/chartex" xmlns:cx7="http://schemas.microsoft.com/office/drawing/2016/5/13/chartex" xmlns:cx8="http://schemas.microsoft.com/office/drawing/2016/5/14/chartex" xmlns:mc="http://schemas.openxmlformats.org/markup-compatibility/2006" xmlns:aink="http://schemas.microsoft.com/office/drawing/2016/ink" xmlns:am3d="http://schemas.microsoft.com/office/drawing/2017/model3d" xmlns:o="urn:schemas-microsoft-com:office:office" xmlns:oel="http://schemas.microsoft.com/office/2019/extlst" xmlns:r="http://schemas.openxmlformats.org/officeDocument/2006/relationships" xmlns:m="http://schemas.openxmlformats.org/officeDocument/2006/math" xmlns:v="urn:schemas-microsoft-com:vml" xmlns:wp14="http://schemas.microsoft.com/office/word/2010/wordprocessingDrawing" xmlns:wp="http://schemas.openxmlformats.org/drawingml/2006/wordprocessingDrawing" xmlns:w10="urn:schemas-microsoft-com:office:word" xmlns:w="http://schemas.openxmlformats.org/wordprocessingml/2006/main" xmlns:w14="http://schemas.microsoft.com/office/word/2010/wordml" xmlns:w15="http://schemas.microsoft.com/office/word/2012/wordml" xmlns:w16cex="http://schemas.microsoft.com/office/word/2018/wordml/cex" xmlns:w16cid="http://schemas.microsoft.com/office/word/2016/wordml/cid" xmlns:w16="http://schemas.microsoft.com/office/word/2018/wordml" xmlns:w16sdtdh="http://schemas.microsoft.com/office/word/2020/wordml/sdtdatahash" xmlns:w16se="http://schemas.microsoft.com/office/word/2015/wordml/symex" xmlns:wpg="http://schemas.microsoft.com/office/word/2010/wordprocessingGroup" xmlns:wpi="http://schemas.microsoft.com/office/word/2010/wordprocessingInk" xmlns:wne="http://schemas.microsoft.com/office/word/2006/wordml" xmlns:wps="http://schemas.microsoft.com/office/word/2010/wordprocessingShape" mc:Ignorable="w14 w15 w16se w16cid w16 w16cex w16sdtdh wp14">
   <w:abstractNum w:abstractNumId="0" w15:restartNumberingAfterBreak="0">
+    <w:nsid w:val="00000001"/>
+    <w:multiLevelType w:val="hybridMultilevel"/>
+    <w:tmpl w:val="FFFFFFFF"/>
+    <w:lvl w:ilvl="0" w:tplc="00000001">
+      <w:start w:val="1"/>
+      <w:numFmt w:val="bullet"/>
+      <w:lvlText w:val="•"/>
+      <w:lvlJc w:val="left"/>
+      <w:pPr>
+        <w:ind w:left="720" w:hanging="360"/>
+      </w:pPr>
+    </w:lvl>
+    <w:lvl w:ilvl="1" w:tplc="00000002">
+      <w:start w:val="1"/>
+      <w:numFmt w:val="bullet"/>
+      <w:lvlText w:val="•"/>
+      <w:lvlJc w:val="left"/>
+      <w:pPr>
+        <w:ind w:left="1440" w:hanging="360"/>
+      </w:pPr>
+    </w:lvl>
+    <w:lvl w:ilvl="2" w:tplc="FFFFFFFF">
+      <w:numFmt w:val="decimal"/>
+      <w:lvlText w:val=""/>
+      <w:lvlJc w:val="left"/>
+    </w:lvl>
+    <w:lvl w:ilvl="3" w:tplc="FFFFFFFF">
+      <w:numFmt w:val="decimal"/>
+      <w:lvlText w:val=""/>
+      <w:lvlJc w:val="left"/>
+    </w:lvl>
+    <w:lvl w:ilvl="4" w:tplc="FFFFFFFF">
+      <w:numFmt w:val="decimal"/>
+      <w:lvlText w:val=""/>
+      <w:lvlJc w:val="left"/>
+    </w:lvl>
+    <w:lvl w:ilvl="5" w:tplc="FFFFFFFF">
+      <w:numFmt w:val="decimal"/>
+      <w:lvlText w:val=""/>
+      <w:lvlJc w:val="left"/>
+    </w:lvl>
+    <w:lvl w:ilvl="6" w:tplc="FFFFFFFF">
+      <w:numFmt w:val="decimal"/>
+      <w:lvlText w:val=""/>
+      <w:lvlJc w:val="left"/>
+    </w:lvl>
+    <w:lvl w:ilvl="7" w:tplc="FFFFFFFF">
+      <w:numFmt w:val="decimal"/>
+      <w:lvlText w:val=""/>
+      <w:lvlJc w:val="left"/>
+    </w:lvl>
+    <w:lvl w:ilvl="8" w:tplc="FFFFFFFF">
+      <w:numFmt w:val="decimal"/>
+      <w:lvlText w:val=""/>
+      <w:lvlJc w:val="left"/>
+    </w:lvl>
+  </w:abstractNum>
+  <w:abstractNum w:abstractNumId="1" w15:restartNumberingAfterBreak="0">
     <w:nsid w:val="27424150"/>
     <w:multiLevelType w:val="hybridMultilevel"/>
     <w:tmpl w:val="BE80B23E"/>
@@ -838,7 +2678,346 @@
       </w:rPr>
     </w:lvl>
   </w:abstractNum>
-  <w:abstractNum w:abstractNumId="1" w15:restartNumberingAfterBreak="0">
+  <w:abstractNum w:abstractNumId="2" w15:restartNumberingAfterBreak="0">
+    <w:nsid w:val="39F81131"/>
+    <w:multiLevelType w:val="hybridMultilevel"/>
+    <w:tmpl w:val="6CCE7FDA"/>
+    <w:lvl w:ilvl="0" w:tplc="2D74432C">
+      <w:start w:val="3"/>
+      <w:numFmt w:val="bullet"/>
+      <w:lvlText w:val="-"/>
+      <w:lvlJc w:val="left"/>
+      <w:pPr>
+        <w:ind w:left="720" w:hanging="360"/>
+      </w:pPr>
+      <w:rPr>
+        <w:rFonts w:ascii="Quattrocento Sans" w:eastAsia="Quattrocento Sans" w:hAnsi="Quattrocento Sans" w:cs="Quattrocento Sans" w:hint="default"/>
+      </w:rPr>
+    </w:lvl>
+    <w:lvl w:ilvl="1" w:tplc="040C0003" w:tentative="1">
+      <w:start w:val="1"/>
+      <w:numFmt w:val="bullet"/>
+      <w:lvlText w:val="o"/>
+      <w:lvlJc w:val="left"/>
+      <w:pPr>
+        <w:ind w:left="1440" w:hanging="360"/>
+      </w:pPr>
+      <w:rPr>
+        <w:rFonts w:ascii="Courier New" w:hAnsi="Courier New" w:hint="default"/>
+      </w:rPr>
+    </w:lvl>
+    <w:lvl w:ilvl="2" w:tplc="040C0005" w:tentative="1">
+      <w:start w:val="1"/>
+      <w:numFmt w:val="bullet"/>
+      <w:lvlText w:val=""/>
+      <w:lvlJc w:val="left"/>
+      <w:pPr>
+        <w:ind w:left="2160" w:hanging="360"/>
+      </w:pPr>
+      <w:rPr>
+        <w:rFonts w:ascii="Wingdings" w:hAnsi="Wingdings" w:hint="default"/>
+      </w:rPr>
+    </w:lvl>
+    <w:lvl w:ilvl="3" w:tplc="040C0001" w:tentative="1">
+      <w:start w:val="1"/>
+      <w:numFmt w:val="bullet"/>
+      <w:lvlText w:val=""/>
+      <w:lvlJc w:val="left"/>
+      <w:pPr>
+        <w:ind w:left="2880" w:hanging="360"/>
+      </w:pPr>
+      <w:rPr>
+        <w:rFonts w:ascii="Symbol" w:hAnsi="Symbol" w:hint="default"/>
+      </w:rPr>
+    </w:lvl>
+    <w:lvl w:ilvl="4" w:tplc="040C0003" w:tentative="1">
+      <w:start w:val="1"/>
+      <w:numFmt w:val="bullet"/>
+      <w:lvlText w:val="o"/>
+      <w:lvlJc w:val="left"/>
+      <w:pPr>
+        <w:ind w:left="3600" w:hanging="360"/>
+      </w:pPr>
+      <w:rPr>
+        <w:rFonts w:ascii="Courier New" w:hAnsi="Courier New" w:hint="default"/>
+      </w:rPr>
+    </w:lvl>
+    <w:lvl w:ilvl="5" w:tplc="040C0005" w:tentative="1">
+      <w:start w:val="1"/>
+      <w:numFmt w:val="bullet"/>
+      <w:lvlText w:val=""/>
+      <w:lvlJc w:val="left"/>
+      <w:pPr>
+        <w:ind w:left="4320" w:hanging="360"/>
+      </w:pPr>
+      <w:rPr>
+        <w:rFonts w:ascii="Wingdings" w:hAnsi="Wingdings" w:hint="default"/>
+      </w:rPr>
+    </w:lvl>
+    <w:lvl w:ilvl="6" w:tplc="040C0001" w:tentative="1">
+      <w:start w:val="1"/>
+      <w:numFmt w:val="bullet"/>
+      <w:lvlText w:val=""/>
+      <w:lvlJc w:val="left"/>
+      <w:pPr>
+        <w:ind w:left="5040" w:hanging="360"/>
+      </w:pPr>
+      <w:rPr>
+        <w:rFonts w:ascii="Symbol" w:hAnsi="Symbol" w:hint="default"/>
+      </w:rPr>
+    </w:lvl>
+    <w:lvl w:ilvl="7" w:tplc="040C0003" w:tentative="1">
+      <w:start w:val="1"/>
+      <w:numFmt w:val="bullet"/>
+      <w:lvlText w:val="o"/>
+      <w:lvlJc w:val="left"/>
+      <w:pPr>
+        <w:ind w:left="5760" w:hanging="360"/>
+      </w:pPr>
+      <w:rPr>
+        <w:rFonts w:ascii="Courier New" w:hAnsi="Courier New" w:hint="default"/>
+      </w:rPr>
+    </w:lvl>
+    <w:lvl w:ilvl="8" w:tplc="040C0005" w:tentative="1">
+      <w:start w:val="1"/>
+      <w:numFmt w:val="bullet"/>
+      <w:lvlText w:val=""/>
+      <w:lvlJc w:val="left"/>
+      <w:pPr>
+        <w:ind w:left="6480" w:hanging="360"/>
+      </w:pPr>
+      <w:rPr>
+        <w:rFonts w:ascii="Wingdings" w:hAnsi="Wingdings" w:hint="default"/>
+      </w:rPr>
+    </w:lvl>
+  </w:abstractNum>
+  <w:abstractNum w:abstractNumId="3" w15:restartNumberingAfterBreak="0">
+    <w:nsid w:val="3DB15F12"/>
+    <w:multiLevelType w:val="hybridMultilevel"/>
+    <w:tmpl w:val="49A00408"/>
+    <w:lvl w:ilvl="0" w:tplc="040C0001">
+      <w:start w:val="1"/>
+      <w:numFmt w:val="bullet"/>
+      <w:lvlText w:val=""/>
+      <w:lvlJc w:val="left"/>
+      <w:pPr>
+        <w:ind w:left="782" w:hanging="360"/>
+      </w:pPr>
+      <w:rPr>
+        <w:rFonts w:ascii="Symbol" w:hAnsi="Symbol" w:hint="default"/>
+      </w:rPr>
+    </w:lvl>
+    <w:lvl w:ilvl="1" w:tplc="040C0003">
+      <w:start w:val="1"/>
+      <w:numFmt w:val="bullet"/>
+      <w:lvlText w:val="o"/>
+      <w:lvlJc w:val="left"/>
+      <w:pPr>
+        <w:ind w:left="1502" w:hanging="360"/>
+      </w:pPr>
+      <w:rPr>
+        <w:rFonts w:ascii="Courier New" w:hAnsi="Courier New" w:hint="default"/>
+      </w:rPr>
+    </w:lvl>
+    <w:lvl w:ilvl="2" w:tplc="040C0005" w:tentative="1">
+      <w:start w:val="1"/>
+      <w:numFmt w:val="bullet"/>
+      <w:lvlText w:val=""/>
+      <w:lvlJc w:val="left"/>
+      <w:pPr>
+        <w:ind w:left="2222" w:hanging="360"/>
+      </w:pPr>
+      <w:rPr>
+        <w:rFonts w:ascii="Wingdings" w:hAnsi="Wingdings" w:hint="default"/>
+      </w:rPr>
+    </w:lvl>
+    <w:lvl w:ilvl="3" w:tplc="040C0001" w:tentative="1">
+      <w:start w:val="1"/>
+      <w:numFmt w:val="bullet"/>
+      <w:lvlText w:val=""/>
+      <w:lvlJc w:val="left"/>
+      <w:pPr>
+        <w:ind w:left="2942" w:hanging="360"/>
+      </w:pPr>
+      <w:rPr>
+        <w:rFonts w:ascii="Symbol" w:hAnsi="Symbol" w:hint="default"/>
+      </w:rPr>
+    </w:lvl>
+    <w:lvl w:ilvl="4" w:tplc="040C0003" w:tentative="1">
+      <w:start w:val="1"/>
+      <w:numFmt w:val="bullet"/>
+      <w:lvlText w:val="o"/>
+      <w:lvlJc w:val="left"/>
+      <w:pPr>
+        <w:ind w:left="3662" w:hanging="360"/>
+      </w:pPr>
+      <w:rPr>
+        <w:rFonts w:ascii="Courier New" w:hAnsi="Courier New" w:hint="default"/>
+      </w:rPr>
+    </w:lvl>
+    <w:lvl w:ilvl="5" w:tplc="040C0005" w:tentative="1">
+      <w:start w:val="1"/>
+      <w:numFmt w:val="bullet"/>
+      <w:lvlText w:val=""/>
+      <w:lvlJc w:val="left"/>
+      <w:pPr>
+        <w:ind w:left="4382" w:hanging="360"/>
+      </w:pPr>
+      <w:rPr>
+        <w:rFonts w:ascii="Wingdings" w:hAnsi="Wingdings" w:hint="default"/>
+      </w:rPr>
+    </w:lvl>
+    <w:lvl w:ilvl="6" w:tplc="040C0001" w:tentative="1">
+      <w:start w:val="1"/>
+      <w:numFmt w:val="bullet"/>
+      <w:lvlText w:val=""/>
+      <w:lvlJc w:val="left"/>
+      <w:pPr>
+        <w:ind w:left="5102" w:hanging="360"/>
+      </w:pPr>
+      <w:rPr>
+        <w:rFonts w:ascii="Symbol" w:hAnsi="Symbol" w:hint="default"/>
+      </w:rPr>
+    </w:lvl>
+    <w:lvl w:ilvl="7" w:tplc="040C0003" w:tentative="1">
+      <w:start w:val="1"/>
+      <w:numFmt w:val="bullet"/>
+      <w:lvlText w:val="o"/>
+      <w:lvlJc w:val="left"/>
+      <w:pPr>
+        <w:ind w:left="5822" w:hanging="360"/>
+      </w:pPr>
+      <w:rPr>
+        <w:rFonts w:ascii="Courier New" w:hAnsi="Courier New" w:hint="default"/>
+      </w:rPr>
+    </w:lvl>
+    <w:lvl w:ilvl="8" w:tplc="040C0005" w:tentative="1">
+      <w:start w:val="1"/>
+      <w:numFmt w:val="bullet"/>
+      <w:lvlText w:val=""/>
+      <w:lvlJc w:val="left"/>
+      <w:pPr>
+        <w:ind w:left="6542" w:hanging="360"/>
+      </w:pPr>
+      <w:rPr>
+        <w:rFonts w:ascii="Wingdings" w:hAnsi="Wingdings" w:hint="default"/>
+      </w:rPr>
+    </w:lvl>
+  </w:abstractNum>
+  <w:abstractNum w:abstractNumId="4" w15:restartNumberingAfterBreak="0">
+    <w:nsid w:val="62367F3E"/>
+    <w:multiLevelType w:val="hybridMultilevel"/>
+    <w:tmpl w:val="CA42CCDC"/>
+    <w:lvl w:ilvl="0" w:tplc="040C0001">
+      <w:start w:val="1"/>
+      <w:numFmt w:val="bullet"/>
+      <w:lvlText w:val=""/>
+      <w:lvlJc w:val="left"/>
+      <w:pPr>
+        <w:ind w:left="782" w:hanging="360"/>
+      </w:pPr>
+      <w:rPr>
+        <w:rFonts w:ascii="Symbol" w:hAnsi="Symbol" w:hint="default"/>
+      </w:rPr>
+    </w:lvl>
+    <w:lvl w:ilvl="1" w:tplc="040C0003" w:tentative="1">
+      <w:start w:val="1"/>
+      <w:numFmt w:val="bullet"/>
+      <w:lvlText w:val="o"/>
+      <w:lvlJc w:val="left"/>
+      <w:pPr>
+        <w:ind w:left="1440" w:hanging="360"/>
+      </w:pPr>
+      <w:rPr>
+        <w:rFonts w:ascii="Courier New" w:hAnsi="Courier New" w:hint="default"/>
+      </w:rPr>
+    </w:lvl>
+    <w:lvl w:ilvl="2" w:tplc="040C0005" w:tentative="1">
+      <w:start w:val="1"/>
+      <w:numFmt w:val="bullet"/>
+      <w:lvlText w:val=""/>
+      <w:lvlJc w:val="left"/>
+      <w:pPr>
+        <w:ind w:left="2160" w:hanging="360"/>
+      </w:pPr>
+      <w:rPr>
+        <w:rFonts w:ascii="Wingdings" w:hAnsi="Wingdings" w:hint="default"/>
+      </w:rPr>
+    </w:lvl>
+    <w:lvl w:ilvl="3" w:tplc="040C0001" w:tentative="1">
+      <w:start w:val="1"/>
+      <w:numFmt w:val="bullet"/>
+      <w:lvlText w:val=""/>
+      <w:lvlJc w:val="left"/>
+      <w:pPr>
+        <w:ind w:left="2880" w:hanging="360"/>
+      </w:pPr>
+      <w:rPr>
+        <w:rFonts w:ascii="Symbol" w:hAnsi="Symbol" w:hint="default"/>
+      </w:rPr>
+    </w:lvl>
+    <w:lvl w:ilvl="4" w:tplc="040C0003" w:tentative="1">
+      <w:start w:val="1"/>
+      <w:numFmt w:val="bullet"/>
+      <w:lvlText w:val="o"/>
+      <w:lvlJc w:val="left"/>
+      <w:pPr>
+        <w:ind w:left="3600" w:hanging="360"/>
+      </w:pPr>
+      <w:rPr>
+        <w:rFonts w:ascii="Courier New" w:hAnsi="Courier New" w:hint="default"/>
+      </w:rPr>
+    </w:lvl>
+    <w:lvl w:ilvl="5" w:tplc="040C0005" w:tentative="1">
+      <w:start w:val="1"/>
+      <w:numFmt w:val="bullet"/>
+      <w:lvlText w:val=""/>
+      <w:lvlJc w:val="left"/>
+      <w:pPr>
+        <w:ind w:left="4320" w:hanging="360"/>
+      </w:pPr>
+      <w:rPr>
+        <w:rFonts w:ascii="Wingdings" w:hAnsi="Wingdings" w:hint="default"/>
+      </w:rPr>
+    </w:lvl>
+    <w:lvl w:ilvl="6" w:tplc="040C0001" w:tentative="1">
+      <w:start w:val="1"/>
+      <w:numFmt w:val="bullet"/>
+      <w:lvlText w:val=""/>
+      <w:lvlJc w:val="left"/>
+      <w:pPr>
+        <w:ind w:left="5040" w:hanging="360"/>
+      </w:pPr>
+      <w:rPr>
+        <w:rFonts w:ascii="Symbol" w:hAnsi="Symbol" w:hint="default"/>
+      </w:rPr>
+    </w:lvl>
+    <w:lvl w:ilvl="7" w:tplc="040C0003" w:tentative="1">
+      <w:start w:val="1"/>
+      <w:numFmt w:val="bullet"/>
+      <w:lvlText w:val="o"/>
+      <w:lvlJc w:val="left"/>
+      <w:pPr>
+        <w:ind w:left="5760" w:hanging="360"/>
+      </w:pPr>
+      <w:rPr>
+        <w:rFonts w:ascii="Courier New" w:hAnsi="Courier New" w:hint="default"/>
+      </w:rPr>
+    </w:lvl>
+    <w:lvl w:ilvl="8" w:tplc="040C0005" w:tentative="1">
+      <w:start w:val="1"/>
+      <w:numFmt w:val="bullet"/>
+      <w:lvlText w:val=""/>
+      <w:lvlJc w:val="left"/>
+      <w:pPr>
+        <w:ind w:left="6480" w:hanging="360"/>
+      </w:pPr>
+      <w:rPr>
+        <w:rFonts w:ascii="Wingdings" w:hAnsi="Wingdings" w:hint="default"/>
+      </w:rPr>
+    </w:lvl>
+  </w:abstractNum>
+  <w:abstractNum w:abstractNumId="5" w15:restartNumberingAfterBreak="0">
     <w:nsid w:val="6FFD0B6F"/>
     <w:multiLevelType w:val="hybridMultilevel"/>
     <w:tmpl w:val="A978FC7A"/>
@@ -1050,7 +3229,7 @@
       </w:rPr>
     </w:lvl>
   </w:abstractNum>
-  <w:abstractNum w:abstractNumId="2" w15:restartNumberingAfterBreak="0">
+  <w:abstractNum w:abstractNumId="6" w15:restartNumberingAfterBreak="0">
     <w:nsid w:val="71E54011"/>
     <w:multiLevelType w:val="hybridMultilevel"/>
     <w:tmpl w:val="318646D6"/>
@@ -1263,13 +3442,25 @@
     </w:lvl>
   </w:abstractNum>
   <w:num w:numId="1" w16cid:durableId="88623702">
+    <w:abstractNumId w:val="5"/>
+  </w:num>
+  <w:num w:numId="2" w16cid:durableId="1286082256">
     <w:abstractNumId w:val="1"/>
   </w:num>
-  <w:num w:numId="2" w16cid:durableId="1286082256">
+  <w:num w:numId="3" w16cid:durableId="420180567">
+    <w:abstractNumId w:val="6"/>
+  </w:num>
+  <w:num w:numId="4" w16cid:durableId="1899322168">
+    <w:abstractNumId w:val="3"/>
+  </w:num>
+  <w:num w:numId="5" w16cid:durableId="1156071461">
     <w:abstractNumId w:val="0"/>
   </w:num>
-  <w:num w:numId="3" w16cid:durableId="420180567">
+  <w:num w:numId="6" w16cid:durableId="1170104333">
     <w:abstractNumId w:val="2"/>
+  </w:num>
+  <w:num w:numId="7" w16cid:durableId="441386453">
+    <w:abstractNumId w:val="4"/>
   </w:num>
 </w:numbering>
 </file>
@@ -1722,7 +3913,6 @@
   <w:style w:type="character" w:default="1" w:styleId="Policepardfaut">
     <w:name w:val="Default Paragraph Font"/>
     <w:uiPriority w:val="1"/>
-    <w:semiHidden/>
     <w:unhideWhenUsed/>
   </w:style>
   <w:style w:type="table" w:default="1" w:styleId="TableauNormal">
@@ -1765,6 +3955,17 @@
       <w:color w:val="4471C4"/>
       <w:sz w:val="28"/>
     </w:rPr>
+  </w:style>
+  <w:style w:type="paragraph" w:styleId="Paragraphedeliste">
+    <w:name w:val="List Paragraph"/>
+    <w:basedOn w:val="Normal"/>
+    <w:uiPriority w:val="34"/>
+    <w:qFormat/>
+    <w:rsid w:val="002466A8"/>
+    <w:pPr>
+      <w:ind w:left="720"/>
+      <w:contextualSpacing/>
+    </w:pPr>
   </w:style>
 </w:styles>
 </file>

</xml_diff>